<commit_message>
-UC UT Test base -MFResponse static from_error method -class diagram v2
</commit_message>
<xml_diff>
--- a/Artifacts/version_2_reqs.docx
+++ b/Artifacts/version_2_reqs.docx
@@ -476,6 +476,73 @@
         <mc:AlternateContent>
           <mc:Choice Requires="wpi">
             <w:drawing>
+              <wp:anchor distT="0" distB="0" distL="114300" distR="114300" simplePos="0" relativeHeight="251685888" behindDoc="0" locked="0" layoutInCell="1" allowOverlap="1" wp14:anchorId="5C9727A6" wp14:editId="2DD4E249">
+                <wp:simplePos x="0" y="0"/>
+                <wp:positionH relativeFrom="column">
+                  <wp:posOffset>2584200</wp:posOffset>
+                </wp:positionH>
+                <wp:positionV relativeFrom="paragraph">
+                  <wp:posOffset>4419180</wp:posOffset>
+                </wp:positionV>
+                <wp:extent cx="2418840" cy="21240"/>
+                <wp:effectExtent l="38100" t="38100" r="57785" b="55245"/>
+                <wp:wrapNone/>
+                <wp:docPr id="23" name="דיו 23"/>
+                <wp:cNvGraphicFramePr/>
+                <a:graphic xmlns:a="http://schemas.openxmlformats.org/drawingml/2006/main">
+                  <a:graphicData uri="http://schemas.microsoft.com/office/word/2010/wordprocessingInk">
+                    <w14:contentPart bwMode="auto" r:id="rId7">
+                      <w14:nvContentPartPr>
+                        <w14:cNvContentPartPr/>
+                      </w14:nvContentPartPr>
+                      <w14:xfrm>
+                        <a:off x="0" y="0"/>
+                        <a:ext cx="2418840" cy="21240"/>
+                      </w14:xfrm>
+                    </w14:contentPart>
+                  </a:graphicData>
+                </a:graphic>
+              </wp:anchor>
+            </w:drawing>
+          </mc:Choice>
+          <mc:Fallback>
+            <w:pict>
+              <v:shapetype w14:anchorId="68DE8608" id="_x0000_t75" coordsize="21600,21600" o:spt="75" o:preferrelative="t" path="m@4@5l@4@11@9@11@9@5xe" filled="f" stroked="f">
+                <v:stroke joinstyle="miter"/>
+                <v:formulas>
+                  <v:f eqn="if lineDrawn pixelLineWidth 0"/>
+                  <v:f eqn="sum @0 1 0"/>
+                  <v:f eqn="sum 0 0 @1"/>
+                  <v:f eqn="prod @2 1 2"/>
+                  <v:f eqn="prod @3 21600 pixelWidth"/>
+                  <v:f eqn="prod @3 21600 pixelHeight"/>
+                  <v:f eqn="sum @0 0 1"/>
+                  <v:f eqn="prod @6 1 2"/>
+                  <v:f eqn="prod @7 21600 pixelWidth"/>
+                  <v:f eqn="sum @8 21600 0"/>
+                  <v:f eqn="prod @7 21600 pixelHeight"/>
+                  <v:f eqn="sum @10 21600 0"/>
+                </v:formulas>
+                <v:path o:extrusionok="f" gradientshapeok="t" o:connecttype="rect"/>
+                <o:lock v:ext="edit" aspectratio="t"/>
+              </v:shapetype>
+              <v:shape id="דיו 23" o:spid="_x0000_s1026" type="#_x0000_t75" style="position:absolute;left:0;text-align:left;margin-left:202.8pt;margin-top:347.25pt;width:191.85pt;height:3.05pt;z-index:251685888;visibility:visible;mso-wrap-style:square;mso-wrap-distance-left:9pt;mso-wrap-distance-top:0;mso-wrap-distance-right:9pt;mso-wrap-distance-bottom:0;mso-position-horizontal:absolute;mso-position-horizontal-relative:text;mso-position-vertical:absolute;mso-position-vertical-relative:text" o:gfxdata="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">
+                <v:imagedata r:id="rId8" o:title=""/>
+              </v:shape>
+            </w:pict>
+          </mc:Fallback>
+        </mc:AlternateContent>
+      </w:r>
+      <w:r>
+        <w:rPr>
+          <w:rFonts w:cs="Arial"/>
+          <w:noProof/>
+          <w:rtl/>
+          <w:lang w:val="he-IL"/>
+        </w:rPr>
+        <mc:AlternateContent>
+          <mc:Choice Requires="wpi">
+            <w:drawing>
               <wp:anchor distT="0" distB="0" distL="114300" distR="114300" simplePos="0" relativeHeight="251684864" behindDoc="0" locked="0" layoutInCell="1" allowOverlap="1" wp14:anchorId="56E50A7B" wp14:editId="3E2C38EB">
                 <wp:simplePos x="0" y="0"/>
                 <wp:positionH relativeFrom="column">
@@ -491,7 +558,7 @@
                 <wp:cNvGraphicFramePr/>
                 <a:graphic xmlns:a="http://schemas.openxmlformats.org/drawingml/2006/main">
                   <a:graphicData uri="http://schemas.microsoft.com/office/word/2010/wordprocessingInk">
-                    <w14:contentPart bwMode="auto" r:id="rId7">
+                    <w14:contentPart bwMode="auto" r:id="rId9">
                       <w14:nvContentPartPr>
                         <w14:cNvContentPartPr/>
                       </w14:nvContentPartPr>
@@ -527,7 +594,7 @@
                 <o:lock v:ext="edit" aspectratio="t"/>
               </v:shapetype>
               <v:shape id="Ink 33" o:spid="_x0000_s1026" type="#_x0000_t75" style="position:absolute;margin-left:161.05pt;margin-top:553.3pt;width:1.45pt;height:1.45pt;z-index:251684864;visibility:visible;mso-wrap-style:square;mso-wrap-distance-left:9pt;mso-wrap-distance-top:0;mso-wrap-distance-right:9pt;mso-wrap-distance-bottom:0;mso-position-horizontal:absolute;mso-position-horizontal-relative:text;mso-position-vertical:absolute;mso-position-vertical-relative:text" o:gfxdata="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">
-                <v:imagedata r:id="rId8" o:title=""/>
+                <v:imagedata r:id="rId10" o:title=""/>
               </v:shape>
             </w:pict>
           </mc:Fallback>
@@ -558,7 +625,7 @@
                 <wp:cNvGraphicFramePr/>
                 <a:graphic xmlns:a="http://schemas.openxmlformats.org/drawingml/2006/main">
                   <a:graphicData uri="http://schemas.microsoft.com/office/word/2010/wordprocessingInk">
-                    <w14:contentPart bwMode="auto" r:id="rId9">
+                    <w14:contentPart bwMode="auto" r:id="rId11">
                       <w14:nvContentPartPr>
                         <w14:cNvContentPartPr/>
                       </w14:nvContentPartPr>
@@ -575,7 +642,7 @@
           <mc:Fallback>
             <w:pict>
               <v:shape w14:anchorId="272AE7C3" id="Ink 19" o:spid="_x0000_s1026" type="#_x0000_t75" style="position:absolute;margin-left:267.15pt;margin-top:451pt;width:160.1pt;height:1.85pt;z-index:251672576;visibility:visible;mso-wrap-style:square;mso-wrap-distance-left:9pt;mso-wrap-distance-top:0;mso-wrap-distance-right:9pt;mso-wrap-distance-bottom:0;mso-position-horizontal:absolute;mso-position-horizontal-relative:text;mso-position-vertical:absolute;mso-position-vertical-relative:text" o:gfxdata="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">
-                <v:imagedata r:id="rId10" o:title=""/>
+                <v:imagedata r:id="rId12" o:title=""/>
               </v:shape>
             </w:pict>
           </mc:Fallback>
@@ -606,7 +673,7 @@
                 <wp:cNvGraphicFramePr/>
                 <a:graphic xmlns:a="http://schemas.openxmlformats.org/drawingml/2006/main">
                   <a:graphicData uri="http://schemas.microsoft.com/office/word/2010/wordprocessingInk">
-                    <w14:contentPart bwMode="auto" r:id="rId11">
+                    <w14:contentPart bwMode="auto" r:id="rId13">
                       <w14:nvContentPartPr>
                         <w14:cNvContentPartPr/>
                       </w14:nvContentPartPr>
@@ -623,7 +690,7 @@
           <mc:Fallback>
             <w:pict>
               <v:shape w14:anchorId="13BB6413" id="Ink 18" o:spid="_x0000_s1026" type="#_x0000_t75" style="position:absolute;margin-left:157.3pt;margin-top:465.9pt;width:338.3pt;height:1.9pt;z-index:251671552;visibility:visible;mso-wrap-style:square;mso-wrap-distance-left:9pt;mso-wrap-distance-top:0;mso-wrap-distance-right:9pt;mso-wrap-distance-bottom:0;mso-position-horizontal:absolute;mso-position-horizontal-relative:text;mso-position-vertical:absolute;mso-position-vertical-relative:text" o:gfxdata="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">
-                <v:imagedata r:id="rId12" o:title=""/>
+                <v:imagedata r:id="rId14" o:title=""/>
               </v:shape>
             </w:pict>
           </mc:Fallback>
@@ -654,7 +721,7 @@
                 <wp:cNvGraphicFramePr/>
                 <a:graphic xmlns:a="http://schemas.openxmlformats.org/drawingml/2006/main">
                   <a:graphicData uri="http://schemas.microsoft.com/office/word/2010/wordprocessingInk">
-                    <w14:contentPart bwMode="auto" r:id="rId13">
+                    <w14:contentPart bwMode="auto" r:id="rId15">
                       <w14:nvContentPartPr>
                         <w14:cNvContentPartPr/>
                       </w14:nvContentPartPr>
@@ -671,7 +738,7 @@
           <mc:Fallback>
             <w:pict>
               <v:shape w14:anchorId="5D1E6A41" id="Ink 17" o:spid="_x0000_s1026" type="#_x0000_t75" style="position:absolute;margin-left:4.9pt;margin-top:442.45pt;width:395.85pt;height:6.25pt;z-index:251670528;visibility:visible;mso-wrap-style:square;mso-wrap-distance-left:9pt;mso-wrap-distance-top:0;mso-wrap-distance-right:9pt;mso-wrap-distance-bottom:0;mso-position-horizontal:absolute;mso-position-horizontal-relative:text;mso-position-vertical:absolute;mso-position-vertical-relative:text" o:gfxdata="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">
-                <v:imagedata r:id="rId14" o:title=""/>
+                <v:imagedata r:id="rId16" o:title=""/>
               </v:shape>
             </w:pict>
           </mc:Fallback>
@@ -702,7 +769,7 @@
                 <wp:cNvGraphicFramePr/>
                 <a:graphic xmlns:a="http://schemas.openxmlformats.org/drawingml/2006/main">
                   <a:graphicData uri="http://schemas.microsoft.com/office/word/2010/wordprocessingInk">
-                    <w14:contentPart bwMode="auto" r:id="rId15">
+                    <w14:contentPart bwMode="auto" r:id="rId17">
                       <w14:nvContentPartPr>
                         <w14:cNvContentPartPr/>
                       </w14:nvContentPartPr>
@@ -719,7 +786,7 @@
           <mc:Fallback>
             <w:pict>
               <v:shape w14:anchorId="4825FD3B" id="Ink 16" o:spid="_x0000_s1026" type="#_x0000_t75" style="position:absolute;margin-left:219.05pt;margin-top:431.25pt;width:205.2pt;height:2pt;z-index:251669504;visibility:visible;mso-wrap-style:square;mso-wrap-distance-left:9pt;mso-wrap-distance-top:0;mso-wrap-distance-right:9pt;mso-wrap-distance-bottom:0;mso-position-horizontal:absolute;mso-position-horizontal-relative:text;mso-position-vertical:absolute;mso-position-vertical-relative:text" o:gfxdata="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">
-                <v:imagedata r:id="rId16" o:title=""/>
+                <v:imagedata r:id="rId18" o:title=""/>
               </v:shape>
             </w:pict>
           </mc:Fallback>
@@ -750,7 +817,7 @@
                 <wp:cNvGraphicFramePr/>
                 <a:graphic xmlns:a="http://schemas.openxmlformats.org/drawingml/2006/main">
                   <a:graphicData uri="http://schemas.microsoft.com/office/word/2010/wordprocessingInk">
-                    <w14:contentPart bwMode="auto" r:id="rId17">
+                    <w14:contentPart bwMode="auto" r:id="rId19">
                       <w14:nvContentPartPr>
                         <w14:cNvContentPartPr/>
                       </w14:nvContentPartPr>
@@ -767,7 +834,7 @@
           <mc:Fallback>
             <w:pict>
               <v:shape w14:anchorId="45A3440A" id="Ink 15" o:spid="_x0000_s1026" type="#_x0000_t75" style="position:absolute;margin-left:187.7pt;margin-top:413.05pt;width:236.85pt;height:3.35pt;z-index:251668480;visibility:visible;mso-wrap-style:square;mso-wrap-distance-left:9pt;mso-wrap-distance-top:0;mso-wrap-distance-right:9pt;mso-wrap-distance-bottom:0;mso-position-horizontal:absolute;mso-position-horizontal-relative:text;mso-position-vertical:absolute;mso-position-vertical-relative:text" o:gfxdata="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">
-                <v:imagedata r:id="rId18" o:title=""/>
+                <v:imagedata r:id="rId20" o:title=""/>
               </v:shape>
             </w:pict>
           </mc:Fallback>
@@ -798,7 +865,7 @@
                 <wp:cNvGraphicFramePr/>
                 <a:graphic xmlns:a="http://schemas.openxmlformats.org/drawingml/2006/main">
                   <a:graphicData uri="http://schemas.microsoft.com/office/word/2010/wordprocessingInk">
-                    <w14:contentPart bwMode="auto" r:id="rId19">
+                    <w14:contentPart bwMode="auto" r:id="rId21">
                       <w14:nvContentPartPr>
                         <w14:cNvContentPartPr/>
                       </w14:nvContentPartPr>
@@ -815,7 +882,7 @@
           <mc:Fallback>
             <w:pict>
               <v:shape w14:anchorId="0AE2EA55" id="Ink 14" o:spid="_x0000_s1026" type="#_x0000_t75" style="position:absolute;margin-left:57.7pt;margin-top:397.15pt;width:338pt;height:4.25pt;z-index:251667456;visibility:visible;mso-wrap-style:square;mso-wrap-distance-left:9pt;mso-wrap-distance-top:0;mso-wrap-distance-right:9pt;mso-wrap-distance-bottom:0;mso-position-horizontal:absolute;mso-position-horizontal-relative:text;mso-position-vertical:absolute;mso-position-vertical-relative:text" o:gfxdata="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">
-                <v:imagedata r:id="rId20" o:title=""/>
+                <v:imagedata r:id="rId22" o:title=""/>
               </v:shape>
             </w:pict>
           </mc:Fallback>
@@ -846,7 +913,7 @@
                 <wp:cNvGraphicFramePr/>
                 <a:graphic xmlns:a="http://schemas.openxmlformats.org/drawingml/2006/main">
                   <a:graphicData uri="http://schemas.microsoft.com/office/word/2010/wordprocessingInk">
-                    <w14:contentPart bwMode="auto" r:id="rId21">
+                    <w14:contentPart bwMode="auto" r:id="rId23">
                       <w14:nvContentPartPr>
                         <w14:cNvContentPartPr/>
                       </w14:nvContentPartPr>
@@ -863,7 +930,7 @@
           <mc:Fallback>
             <w:pict>
               <v:shape w14:anchorId="7ADB0B40" id="Ink 13" o:spid="_x0000_s1026" type="#_x0000_t75" style="position:absolute;margin-left:209.65pt;margin-top:381.65pt;width:193.85pt;height:3.35pt;z-index:251666432;visibility:visible;mso-wrap-style:square;mso-wrap-distance-left:9pt;mso-wrap-distance-top:0;mso-wrap-distance-right:9pt;mso-wrap-distance-bottom:0;mso-position-horizontal:absolute;mso-position-horizontal-relative:text;mso-position-vertical:absolute;mso-position-vertical-relative:text" o:gfxdata="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">
-                <v:imagedata r:id="rId22" o:title=""/>
+                <v:imagedata r:id="rId24" o:title=""/>
               </v:shape>
             </w:pict>
           </mc:Fallback>
@@ -894,7 +961,7 @@
                 <wp:cNvGraphicFramePr/>
                 <a:graphic xmlns:a="http://schemas.openxmlformats.org/drawingml/2006/main">
                   <a:graphicData uri="http://schemas.microsoft.com/office/word/2010/wordprocessingInk">
-                    <w14:contentPart bwMode="auto" r:id="rId23">
+                    <w14:contentPart bwMode="auto" r:id="rId25">
                       <w14:nvContentPartPr>
                         <w14:cNvContentPartPr/>
                       </w14:nvContentPartPr>
@@ -911,7 +978,7 @@
           <mc:Fallback>
             <w:pict>
               <v:shape w14:anchorId="75143586" id="Ink 12" o:spid="_x0000_s1026" type="#_x0000_t75" style="position:absolute;margin-left:178.35pt;margin-top:362.55pt;width:207.1pt;height:3.35pt;z-index:251665408;visibility:visible;mso-wrap-style:square;mso-wrap-distance-left:9pt;mso-wrap-distance-top:0;mso-wrap-distance-right:9pt;mso-wrap-distance-bottom:0;mso-position-horizontal:absolute;mso-position-horizontal-relative:text;mso-position-vertical:absolute;mso-position-vertical-relative:text" o:gfxdata="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">
-                <v:imagedata r:id="rId24" o:title=""/>
+                <v:imagedata r:id="rId26" o:title=""/>
               </v:shape>
             </w:pict>
           </mc:Fallback>
@@ -940,7 +1007,7 @@
                     <pic:cNvPicPr/>
                   </pic:nvPicPr>
                   <pic:blipFill>
-                    <a:blip r:embed="rId25"/>
+                    <a:blip r:embed="rId27"/>
                     <a:stretch>
                       <a:fillRect/>
                     </a:stretch>
@@ -995,7 +1062,7 @@
                 <wp:cNvGraphicFramePr/>
                 <a:graphic xmlns:a="http://schemas.openxmlformats.org/drawingml/2006/main">
                   <a:graphicData uri="http://schemas.microsoft.com/office/word/2010/wordprocessingInk">
-                    <w14:contentPart bwMode="auto" r:id="rId26">
+                    <w14:contentPart bwMode="auto" r:id="rId28">
                       <w14:nvContentPartPr>
                         <w14:cNvContentPartPr/>
                       </w14:nvContentPartPr>
@@ -1012,7 +1079,7 @@
           <mc:Fallback>
             <w:pict>
               <v:shape w14:anchorId="5F4EEDD4" id="Ink 28" o:spid="_x0000_s1026" type="#_x0000_t75" style="position:absolute;margin-left:53.5pt;margin-top:526.9pt;width:336.65pt;height:5pt;z-index:251679744;visibility:visible;mso-wrap-style:square;mso-wrap-distance-left:9pt;mso-wrap-distance-top:0;mso-wrap-distance-right:9pt;mso-wrap-distance-bottom:0;mso-position-horizontal:absolute;mso-position-horizontal-relative:text;mso-position-vertical:absolute;mso-position-vertical-relative:text" o:gfxdata="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">
-                <v:imagedata r:id="rId27" o:title=""/>
+                <v:imagedata r:id="rId29" o:title=""/>
               </v:shape>
             </w:pict>
           </mc:Fallback>
@@ -1043,7 +1110,7 @@
                 <wp:cNvGraphicFramePr/>
                 <a:graphic xmlns:a="http://schemas.openxmlformats.org/drawingml/2006/main">
                   <a:graphicData uri="http://schemas.microsoft.com/office/word/2010/wordprocessingInk">
-                    <w14:contentPart bwMode="auto" r:id="rId28">
+                    <w14:contentPart bwMode="auto" r:id="rId30">
                       <w14:nvContentPartPr>
                         <w14:cNvContentPartPr/>
                       </w14:nvContentPartPr>
@@ -1060,7 +1127,7 @@
           <mc:Fallback>
             <w:pict>
               <v:shape w14:anchorId="0B79755C" id="Ink 27" o:spid="_x0000_s1026" type="#_x0000_t75" style="position:absolute;margin-left:45.1pt;margin-top:462.15pt;width:346.45pt;height:5.7pt;z-index:251678720;visibility:visible;mso-wrap-style:square;mso-wrap-distance-left:9pt;mso-wrap-distance-top:0;mso-wrap-distance-right:9pt;mso-wrap-distance-bottom:0;mso-position-horizontal:absolute;mso-position-horizontal-relative:text;mso-position-vertical:absolute;mso-position-vertical-relative:text" o:gfxdata="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">
-                <v:imagedata r:id="rId29" o:title=""/>
+                <v:imagedata r:id="rId31" o:title=""/>
               </v:shape>
             </w:pict>
           </mc:Fallback>
@@ -1091,7 +1158,7 @@
                 <wp:cNvGraphicFramePr/>
                 <a:graphic xmlns:a="http://schemas.openxmlformats.org/drawingml/2006/main">
                   <a:graphicData uri="http://schemas.microsoft.com/office/word/2010/wordprocessingInk">
-                    <w14:contentPart bwMode="auto" r:id="rId30">
+                    <w14:contentPart bwMode="auto" r:id="rId32">
                       <w14:nvContentPartPr>
                         <w14:cNvContentPartPr/>
                       </w14:nvContentPartPr>
@@ -1108,7 +1175,7 @@
           <mc:Fallback>
             <w:pict>
               <v:shape w14:anchorId="653E7039" id="Ink 26" o:spid="_x0000_s1026" type="#_x0000_t75" style="position:absolute;margin-left:39.9pt;margin-top:347.5pt;width:366.9pt;height:10.4pt;z-index:251677696;visibility:visible;mso-wrap-style:square;mso-wrap-distance-left:9pt;mso-wrap-distance-top:0;mso-wrap-distance-right:9pt;mso-wrap-distance-bottom:0;mso-position-horizontal:absolute;mso-position-horizontal-relative:text;mso-position-vertical:absolute;mso-position-vertical-relative:text" o:gfxdata="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">
-                <v:imagedata r:id="rId31" o:title=""/>
+                <v:imagedata r:id="rId33" o:title=""/>
               </v:shape>
             </w:pict>
           </mc:Fallback>
@@ -1139,7 +1206,7 @@
                 <wp:cNvGraphicFramePr/>
                 <a:graphic xmlns:a="http://schemas.openxmlformats.org/drawingml/2006/main">
                   <a:graphicData uri="http://schemas.microsoft.com/office/word/2010/wordprocessingInk">
-                    <w14:contentPart bwMode="auto" r:id="rId32">
+                    <w14:contentPart bwMode="auto" r:id="rId34">
                       <w14:nvContentPartPr>
                         <w14:cNvContentPartPr/>
                       </w14:nvContentPartPr>
@@ -1156,7 +1223,7 @@
           <mc:Fallback>
             <w:pict>
               <v:shape w14:anchorId="08968C3F" id="Ink 21" o:spid="_x0000_s1026" type="#_x0000_t75" style="position:absolute;margin-left:42.75pt;margin-top:241pt;width:369.35pt;height:2.8pt;z-index:251674624;visibility:visible;mso-wrap-style:square;mso-wrap-distance-left:9pt;mso-wrap-distance-top:0;mso-wrap-distance-right:9pt;mso-wrap-distance-bottom:0;mso-position-horizontal:absolute;mso-position-horizontal-relative:text;mso-position-vertical:absolute;mso-position-vertical-relative:text" o:gfxdata="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">
-                <v:imagedata r:id="rId33" o:title=""/>
+                <v:imagedata r:id="rId35" o:title=""/>
               </v:shape>
             </w:pict>
           </mc:Fallback>
@@ -1187,7 +1254,7 @@
                 <wp:cNvGraphicFramePr/>
                 <a:graphic xmlns:a="http://schemas.openxmlformats.org/drawingml/2006/main">
                   <a:graphicData uri="http://schemas.microsoft.com/office/word/2010/wordprocessingInk">
-                    <w14:contentPart bwMode="auto" r:id="rId34">
+                    <w14:contentPart bwMode="auto" r:id="rId36">
                       <w14:nvContentPartPr>
                         <w14:cNvContentPartPr/>
                       </w14:nvContentPartPr>
@@ -1204,7 +1271,7 @@
           <mc:Fallback>
             <w:pict>
               <v:shape w14:anchorId="04680A6F" id="Ink 20" o:spid="_x0000_s1026" type="#_x0000_t75" style="position:absolute;margin-left:39.5pt;margin-top:115.25pt;width:345.55pt;height:2.35pt;z-index:251673600;visibility:visible;mso-wrap-style:square;mso-wrap-distance-left:9pt;mso-wrap-distance-top:0;mso-wrap-distance-right:9pt;mso-wrap-distance-bottom:0;mso-position-horizontal:absolute;mso-position-horizontal-relative:text;mso-position-vertical:absolute;mso-position-vertical-relative:text" o:gfxdata="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">
-                <v:imagedata r:id="rId35" o:title=""/>
+                <v:imagedata r:id="rId37" o:title=""/>
               </v:shape>
             </w:pict>
           </mc:Fallback>
@@ -1235,7 +1302,7 @@
                 <wp:cNvGraphicFramePr/>
                 <a:graphic xmlns:a="http://schemas.openxmlformats.org/drawingml/2006/main">
                   <a:graphicData uri="http://schemas.microsoft.com/office/word/2010/wordprocessingInk">
-                    <w14:contentPart bwMode="auto" r:id="rId36">
+                    <w14:contentPart bwMode="auto" r:id="rId38">
                       <w14:nvContentPartPr>
                         <w14:cNvContentPartPr/>
                       </w14:nvContentPartPr>
@@ -1271,7 +1338,7 @@
                 <o:lock v:ext="edit" aspectratio="t"/>
               </v:shapetype>
               <v:shape id="Ink 9" o:spid="_x0000_s1026" type="#_x0000_t75" style="position:absolute;margin-left:321.1pt;margin-top:100.65pt;width:62.8pt;height:2.1pt;z-index:251663360;visibility:visible;mso-wrap-style:square;mso-wrap-distance-left:9pt;mso-wrap-distance-top:0;mso-wrap-distance-right:9pt;mso-wrap-distance-bottom:0;mso-position-horizontal:absolute;mso-position-horizontal-relative:text;mso-position-vertical:absolute;mso-position-vertical-relative:text" o:gfxdata="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">
-                <v:imagedata r:id="rId37" o:title=""/>
+                <v:imagedata r:id="rId39" o:title=""/>
               </v:shape>
             </w:pict>
           </mc:Fallback>
@@ -1302,7 +1369,7 @@
                 <wp:cNvGraphicFramePr/>
                 <a:graphic xmlns:a="http://schemas.openxmlformats.org/drawingml/2006/main">
                   <a:graphicData uri="http://schemas.microsoft.com/office/word/2010/wordprocessingInk">
-                    <w14:contentPart bwMode="auto" r:id="rId38">
+                    <w14:contentPart bwMode="auto" r:id="rId40">
                       <w14:nvContentPartPr>
                         <w14:cNvContentPartPr/>
                       </w14:nvContentPartPr>
@@ -1319,7 +1386,7 @@
           <mc:Fallback>
             <w:pict>
               <v:shape w14:anchorId="15C8E58B" id="Ink 8" o:spid="_x0000_s1026" type="#_x0000_t75" style="position:absolute;margin-left:40.6pt;margin-top:81.25pt;width:336.9pt;height:3.4pt;z-index:251662336;visibility:visible;mso-wrap-style:square;mso-wrap-distance-left:9pt;mso-wrap-distance-top:0;mso-wrap-distance-right:9pt;mso-wrap-distance-bottom:0;mso-position-horizontal:absolute;mso-position-horizontal-relative:text;mso-position-vertical:absolute;mso-position-vertical-relative:text" o:gfxdata="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">
-                <v:imagedata r:id="rId39" o:title=""/>
+                <v:imagedata r:id="rId41" o:title=""/>
               </v:shape>
             </w:pict>
           </mc:Fallback>
@@ -1350,7 +1417,7 @@
                 <wp:cNvGraphicFramePr/>
                 <a:graphic xmlns:a="http://schemas.openxmlformats.org/drawingml/2006/main">
                   <a:graphicData uri="http://schemas.microsoft.com/office/word/2010/wordprocessingInk">
-                    <w14:contentPart bwMode="auto" r:id="rId40">
+                    <w14:contentPart bwMode="auto" r:id="rId42">
                       <w14:nvContentPartPr>
                         <w14:cNvContentPartPr/>
                       </w14:nvContentPartPr>
@@ -1367,7 +1434,7 @@
           <mc:Fallback>
             <w:pict>
               <v:shape w14:anchorId="12800647" id="Ink 7" o:spid="_x0000_s1026" type="#_x0000_t75" style="position:absolute;margin-left:324.2pt;margin-top:69.4pt;width:54.1pt;height:1.45pt;z-index:251661312;visibility:visible;mso-wrap-style:square;mso-wrap-distance-left:9pt;mso-wrap-distance-top:0;mso-wrap-distance-right:9pt;mso-wrap-distance-bottom:0;mso-position-horizontal:absolute;mso-position-horizontal-relative:text;mso-position-vertical:absolute;mso-position-vertical-relative:text" o:gfxdata="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">
-                <v:imagedata r:id="rId41" o:title=""/>
+                <v:imagedata r:id="rId43" o:title=""/>
               </v:shape>
             </w:pict>
           </mc:Fallback>
@@ -1398,7 +1465,7 @@
                 <wp:cNvGraphicFramePr/>
                 <a:graphic xmlns:a="http://schemas.openxmlformats.org/drawingml/2006/main">
                   <a:graphicData uri="http://schemas.microsoft.com/office/word/2010/wordprocessingInk">
-                    <w14:contentPart bwMode="auto" r:id="rId42">
+                    <w14:contentPart bwMode="auto" r:id="rId44">
                       <w14:nvContentPartPr>
                         <w14:cNvContentPartPr/>
                       </w14:nvContentPartPr>
@@ -1415,7 +1482,7 @@
           <mc:Fallback>
             <w:pict>
               <v:shape w14:anchorId="1EECE47C" id="Ink 6" o:spid="_x0000_s1026" type="#_x0000_t75" style="position:absolute;margin-left:50pt;margin-top:50pt;width:332.4pt;height:3.8pt;z-index:251660288;visibility:visible;mso-wrap-style:square;mso-wrap-distance-left:9pt;mso-wrap-distance-top:0;mso-wrap-distance-right:9pt;mso-wrap-distance-bottom:0;mso-position-horizontal:absolute;mso-position-horizontal-relative:text;mso-position-vertical:absolute;mso-position-vertical-relative:text" o:gfxdata="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">
-                <v:imagedata r:id="rId43" o:title=""/>
+                <v:imagedata r:id="rId45" o:title=""/>
               </v:shape>
             </w:pict>
           </mc:Fallback>
@@ -1446,7 +1513,7 @@
                 <wp:cNvGraphicFramePr/>
                 <a:graphic xmlns:a="http://schemas.openxmlformats.org/drawingml/2006/main">
                   <a:graphicData uri="http://schemas.microsoft.com/office/word/2010/wordprocessingInk">
-                    <w14:contentPart bwMode="auto" r:id="rId44">
+                    <w14:contentPart bwMode="auto" r:id="rId46">
                       <w14:nvContentPartPr>
                         <w14:cNvContentPartPr/>
                       </w14:nvContentPartPr>
@@ -1463,7 +1530,7 @@
           <mc:Fallback>
             <w:pict>
               <v:shape w14:anchorId="1F0231E3" id="Ink 5" o:spid="_x0000_s1026" type="#_x0000_t75" style="position:absolute;margin-left:51.85pt;margin-top:34.95pt;width:331.8pt;height:5.15pt;z-index:251659264;visibility:visible;mso-wrap-style:square;mso-wrap-distance-left:9pt;mso-wrap-distance-top:0;mso-wrap-distance-right:9pt;mso-wrap-distance-bottom:0;mso-position-horizontal:absolute;mso-position-horizontal-relative:text;mso-position-vertical:absolute;mso-position-vertical-relative:text" o:gfxdata="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">
-                <v:imagedata r:id="rId45" o:title=""/>
+                <v:imagedata r:id="rId47" o:title=""/>
               </v:shape>
             </w:pict>
           </mc:Fallback>
@@ -1492,7 +1559,7 @@
                     <pic:cNvPicPr/>
                   </pic:nvPicPr>
                   <pic:blipFill>
-                    <a:blip r:embed="rId46"/>
+                    <a:blip r:embed="rId48"/>
                     <a:stretch>
                       <a:fillRect/>
                     </a:stretch>
@@ -1547,7 +1614,7 @@
                 <wp:cNvGraphicFramePr/>
                 <a:graphic xmlns:a="http://schemas.openxmlformats.org/drawingml/2006/main">
                   <a:graphicData uri="http://schemas.microsoft.com/office/word/2010/wordprocessingInk">
-                    <w14:contentPart bwMode="auto" r:id="rId47">
+                    <w14:contentPart bwMode="auto" r:id="rId49">
                       <w14:nvContentPartPr>
                         <w14:cNvContentPartPr/>
                       </w14:nvContentPartPr>
@@ -1564,7 +1631,7 @@
           <mc:Fallback>
             <w:pict>
               <v:shape w14:anchorId="6DBDB932" id="Ink 32" o:spid="_x0000_s1026" type="#_x0000_t75" style="position:absolute;margin-left:38.1pt;margin-top:288.2pt;width:406.1pt;height:2.9pt;z-index:251683840;visibility:visible;mso-wrap-style:square;mso-wrap-distance-left:9pt;mso-wrap-distance-top:0;mso-wrap-distance-right:9pt;mso-wrap-distance-bottom:0;mso-position-horizontal:absolute;mso-position-horizontal-relative:text;mso-position-vertical:absolute;mso-position-vertical-relative:text" o:gfxdata="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">
-                <v:imagedata r:id="rId48" o:title=""/>
+                <v:imagedata r:id="rId50" o:title=""/>
               </v:shape>
             </w:pict>
           </mc:Fallback>
@@ -1595,7 +1662,7 @@
                 <wp:cNvGraphicFramePr/>
                 <a:graphic xmlns:a="http://schemas.openxmlformats.org/drawingml/2006/main">
                   <a:graphicData uri="http://schemas.microsoft.com/office/word/2010/wordprocessingInk">
-                    <w14:contentPart bwMode="auto" r:id="rId49">
+                    <w14:contentPart bwMode="auto" r:id="rId51">
                       <w14:nvContentPartPr>
                         <w14:cNvContentPartPr/>
                       </w14:nvContentPartPr>
@@ -1612,7 +1679,7 @@
           <mc:Fallback>
             <w:pict>
               <v:shape w14:anchorId="25BB60CA" id="Ink 31" o:spid="_x0000_s1026" type="#_x0000_t75" style="position:absolute;margin-left:38.1pt;margin-top:219.95pt;width:390pt;height:3.35pt;z-index:251682816;visibility:visible;mso-wrap-style:square;mso-wrap-distance-left:9pt;mso-wrap-distance-top:0;mso-wrap-distance-right:9pt;mso-wrap-distance-bottom:0;mso-position-horizontal:absolute;mso-position-horizontal-relative:text;mso-position-vertical:absolute;mso-position-vertical-relative:text" o:gfxdata="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">
-                <v:imagedata r:id="rId50" o:title=""/>
+                <v:imagedata r:id="rId52" o:title=""/>
               </v:shape>
             </w:pict>
           </mc:Fallback>
@@ -1643,7 +1710,7 @@
                 <wp:cNvGraphicFramePr/>
                 <a:graphic xmlns:a="http://schemas.openxmlformats.org/drawingml/2006/main">
                   <a:graphicData uri="http://schemas.microsoft.com/office/word/2010/wordprocessingInk">
-                    <w14:contentPart bwMode="auto" r:id="rId51">
+                    <w14:contentPart bwMode="auto" r:id="rId53">
                       <w14:nvContentPartPr>
                         <w14:cNvContentPartPr/>
                       </w14:nvContentPartPr>
@@ -1660,7 +1727,7 @@
           <mc:Fallback>
             <w:pict>
               <v:shape w14:anchorId="1B31D73B" id="Ink 30" o:spid="_x0000_s1026" type="#_x0000_t75" style="position:absolute;margin-left:40.85pt;margin-top:185.35pt;width:390.95pt;height:2.9pt;z-index:251681792;visibility:visible;mso-wrap-style:square;mso-wrap-distance-left:9pt;mso-wrap-distance-top:0;mso-wrap-distance-right:9pt;mso-wrap-distance-bottom:0;mso-position-horizontal:absolute;mso-position-horizontal-relative:text;mso-position-vertical:absolute;mso-position-vertical-relative:text" o:gfxdata="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">
-                <v:imagedata r:id="rId52" o:title=""/>
+                <v:imagedata r:id="rId54" o:title=""/>
               </v:shape>
             </w:pict>
           </mc:Fallback>
@@ -1691,7 +1758,7 @@
                 <wp:cNvGraphicFramePr/>
                 <a:graphic xmlns:a="http://schemas.openxmlformats.org/drawingml/2006/main">
                   <a:graphicData uri="http://schemas.microsoft.com/office/word/2010/wordprocessingInk">
-                    <w14:contentPart bwMode="auto" r:id="rId53">
+                    <w14:contentPart bwMode="auto" r:id="rId55">
                       <w14:nvContentPartPr>
                         <w14:cNvContentPartPr/>
                       </w14:nvContentPartPr>
@@ -1708,7 +1775,7 @@
           <mc:Fallback>
             <w:pict>
               <v:shape w14:anchorId="7B52DFA8" id="Ink 29" o:spid="_x0000_s1026" type="#_x0000_t75" style="position:absolute;margin-left:43.2pt;margin-top:148.85pt;width:369.4pt;height:10.9pt;z-index:251680768;visibility:visible;mso-wrap-style:square;mso-wrap-distance-left:9pt;mso-wrap-distance-top:0;mso-wrap-distance-right:9pt;mso-wrap-distance-bottom:0;mso-position-horizontal:absolute;mso-position-horizontal-relative:text;mso-position-vertical:absolute;mso-position-vertical-relative:text" o:gfxdata="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">
-                <v:imagedata r:id="rId54" o:title=""/>
+                <v:imagedata r:id="rId56" o:title=""/>
               </v:shape>
             </w:pict>
           </mc:Fallback>
@@ -1737,7 +1804,7 @@
                     <pic:cNvPicPr/>
                   </pic:nvPicPr>
                   <pic:blipFill>
-                    <a:blip r:embed="rId55"/>
+                    <a:blip r:embed="rId57"/>
                     <a:stretch>
                       <a:fillRect/>
                     </a:stretch>
@@ -1776,7 +1843,7 @@
         <w:rFonts w:asciiTheme="minorHAnsi" w:eastAsiaTheme="minorHAnsi" w:hAnsiTheme="minorHAnsi" w:cstheme="minorBidi"/>
         <w:sz w:val="22"/>
         <w:szCs w:val="22"/>
-        <w:lang w:val="en-IL" w:eastAsia="en-US" w:bidi="he-IL"/>
+        <w:lang w:eastAsia="en-US" w:bidi="he-IL"/>
       </w:rPr>
     </w:rPrDefault>
     <w:pPrDefault>
@@ -2163,17 +2230,17 @@
     <w:lsdException w:name="Unresolved Mention" w:semiHidden="1" w:unhideWhenUsed="1"/>
     <w:lsdException w:name="Smart Link" w:semiHidden="1" w:unhideWhenUsed="1"/>
   </w:latentStyles>
-  <w:style w:type="paragraph" w:default="1" w:styleId="Normal">
+  <w:style w:type="paragraph" w:default="1" w:styleId="a">
     <w:name w:val="Normal"/>
     <w:qFormat/>
   </w:style>
-  <w:style w:type="character" w:default="1" w:styleId="DefaultParagraphFont">
+  <w:style w:type="character" w:default="1" w:styleId="a0">
     <w:name w:val="Default Paragraph Font"/>
     <w:uiPriority w:val="1"/>
     <w:semiHidden/>
     <w:unhideWhenUsed/>
   </w:style>
-  <w:style w:type="table" w:default="1" w:styleId="TableNormal">
+  <w:style w:type="table" w:default="1" w:styleId="a1">
     <w:name w:val="Normal Table"/>
     <w:uiPriority w:val="99"/>
     <w:semiHidden/>
@@ -2188,7 +2255,7 @@
       </w:tblCellMar>
     </w:tblPr>
   </w:style>
-  <w:style w:type="numbering" w:default="1" w:styleId="NoList">
+  <w:style w:type="numbering" w:default="1" w:styleId="a2">
     <w:name w:val="No List"/>
     <w:uiPriority w:val="99"/>
     <w:semiHidden/>
@@ -2213,7 +2280,7 @@
           <inkml:channelProperty channel="F" name="resolution" value="0" units="1/dev"/>
         </inkml:channelProperties>
       </inkml:inkSource>
-      <inkml:timestamp xml:id="ts0" timeString="2022-04-18T11:16:08.348"/>
+      <inkml:timestamp xml:id="ts0" timeString="2022-04-21T10:27:23.253"/>
     </inkml:context>
     <inkml:brush xml:id="br0">
       <inkml:brushProperty name="width" value="0.05" units="cm"/>
@@ -2221,11 +2288,39 @@
       <inkml:brushProperty name="color" value="#E71224"/>
     </inkml:brush>
   </inkml:definitions>
-  <inkml:trace contextRef="#ctx0" brushRef="#br0">1 1 24575</inkml:trace>
+  <inkml:trace contextRef="#ctx0" brushRef="#br0">1 36 24575,'1185'0'0,"-1162"-1"0,40-7 0,-18 1 0,1 1 0,1-1 0,62 1 0,667 6 0,-755 1 0,37 7 0,-36-4 0,35 1 0,-40-5 0,15 0 0,0 1 0,46 8 0,-50-5 0,34 2 0,-34-5 0,31 6 0,-16-1 0,0-2 0,0-3 0,45-3 0,-5 0 0,3532 2-1365,-3600 0-5461</inkml:trace>
 </inkml:ink>
 </file>
 
 <file path=word/ink/ink10.xml><?xml version="1.0" encoding="utf-8"?>
+<inkml:ink xmlns:inkml="http://www.w3.org/2003/InkML">
+  <inkml:definitions>
+    <inkml:context xml:id="ctx0">
+      <inkml:inkSource xml:id="inkSrc0">
+        <inkml:traceFormat>
+          <inkml:channel name="X" type="integer" min="-2.14748E9" max="2.14748E9" units="cm"/>
+          <inkml:channel name="Y" type="integer" min="-2.14748E9" max="2.14748E9" units="cm"/>
+          <inkml:channel name="F" type="integer" max="32767" units="dev"/>
+        </inkml:traceFormat>
+        <inkml:channelProperties>
+          <inkml:channelProperty channel="X" name="resolution" value="1000" units="1/cm"/>
+          <inkml:channelProperty channel="Y" name="resolution" value="1000" units="1/cm"/>
+          <inkml:channelProperty channel="F" name="resolution" value="0" units="1/dev"/>
+        </inkml:channelProperties>
+      </inkml:inkSource>
+      <inkml:timestamp xml:id="ts0" timeString="2022-04-18T11:10:34.111"/>
+    </inkml:context>
+    <inkml:brush xml:id="br0">
+      <inkml:brushProperty name="width" value="0.05" units="cm"/>
+      <inkml:brushProperty name="height" value="0.05" units="cm"/>
+      <inkml:brushProperty name="color" value="#E71224"/>
+    </inkml:brush>
+  </inkml:definitions>
+  <inkml:trace contextRef="#ctx0" brushRef="#br0">0 51 24575,'942'16'0,"4501"-16"0,-5416-2 0,-1 0 0,44-11 0,-42 7 0,-1 1 0,39-1 0,-22 3 0,60-10 0,-62 6 0,73-3 0,193 11-1365,-294-1-5461</inkml:trace>
+</inkml:ink>
+</file>
+
+<file path=word/ink/ink11.xml><?xml version="1.0" encoding="utf-8"?>
 <inkml:ink xmlns:inkml="http://www.w3.org/2003/InkML">
   <inkml:definitions>
     <inkml:context xml:id="ctx0">
@@ -2253,7 +2348,7 @@
 </inkml:ink>
 </file>
 
-<file path=word/ink/ink11.xml><?xml version="1.0" encoding="utf-8"?>
+<file path=word/ink/ink12.xml><?xml version="1.0" encoding="utf-8"?>
 <inkml:ink xmlns:inkml="http://www.w3.org/2003/InkML">
   <inkml:definitions>
     <inkml:context xml:id="ctx0">
@@ -2281,7 +2376,7 @@
 </inkml:ink>
 </file>
 
-<file path=word/ink/ink12.xml><?xml version="1.0" encoding="utf-8"?>
+<file path=word/ink/ink13.xml><?xml version="1.0" encoding="utf-8"?>
 <inkml:ink xmlns:inkml="http://www.w3.org/2003/InkML">
   <inkml:definitions>
     <inkml:context xml:id="ctx0">
@@ -2310,7 +2405,7 @@
 </inkml:ink>
 </file>
 
-<file path=word/ink/ink13.xml><?xml version="1.0" encoding="utf-8"?>
+<file path=word/ink/ink14.xml><?xml version="1.0" encoding="utf-8"?>
 <inkml:ink xmlns:inkml="http://www.w3.org/2003/InkML">
   <inkml:definitions>
     <inkml:context xml:id="ctx0">
@@ -2338,7 +2433,7 @@
 </inkml:ink>
 </file>
 
-<file path=word/ink/ink14.xml><?xml version="1.0" encoding="utf-8"?>
+<file path=word/ink/ink15.xml><?xml version="1.0" encoding="utf-8"?>
 <inkml:ink xmlns:inkml="http://www.w3.org/2003/InkML">
   <inkml:definitions>
     <inkml:context xml:id="ctx0">
@@ -2366,7 +2461,7 @@
 </inkml:ink>
 </file>
 
-<file path=word/ink/ink15.xml><?xml version="1.0" encoding="utf-8"?>
+<file path=word/ink/ink16.xml><?xml version="1.0" encoding="utf-8"?>
 <inkml:ink xmlns:inkml="http://www.w3.org/2003/InkML">
   <inkml:definitions>
     <inkml:context xml:id="ctx0">
@@ -2394,7 +2489,7 @@
 </inkml:ink>
 </file>
 
-<file path=word/ink/ink16.xml><?xml version="1.0" encoding="utf-8"?>
+<file path=word/ink/ink17.xml><?xml version="1.0" encoding="utf-8"?>
 <inkml:ink xmlns:inkml="http://www.w3.org/2003/InkML">
   <inkml:definitions>
     <inkml:context xml:id="ctx0">
@@ -2422,7 +2517,7 @@
 </inkml:ink>
 </file>
 
-<file path=word/ink/ink17.xml><?xml version="1.0" encoding="utf-8"?>
+<file path=word/ink/ink18.xml><?xml version="1.0" encoding="utf-8"?>
 <inkml:ink xmlns:inkml="http://www.w3.org/2003/InkML">
   <inkml:definitions>
     <inkml:context xml:id="ctx0">
@@ -2450,7 +2545,7 @@
 </inkml:ink>
 </file>
 
-<file path=word/ink/ink18.xml><?xml version="1.0" encoding="utf-8"?>
+<file path=word/ink/ink19.xml><?xml version="1.0" encoding="utf-8"?>
 <inkml:ink xmlns:inkml="http://www.w3.org/2003/InkML">
   <inkml:definitions>
     <inkml:context xml:id="ctx0">
@@ -2478,7 +2573,35 @@
 </inkml:ink>
 </file>
 
-<file path=word/ink/ink19.xml><?xml version="1.0" encoding="utf-8"?>
+<file path=word/ink/ink2.xml><?xml version="1.0" encoding="utf-8"?>
+<inkml:ink xmlns:inkml="http://www.w3.org/2003/InkML">
+  <inkml:definitions>
+    <inkml:context xml:id="ctx0">
+      <inkml:inkSource xml:id="inkSrc0">
+        <inkml:traceFormat>
+          <inkml:channel name="X" type="integer" min="-2.14748E9" max="2.14748E9" units="cm"/>
+          <inkml:channel name="Y" type="integer" min="-2.14748E9" max="2.14748E9" units="cm"/>
+          <inkml:channel name="F" type="integer" max="32767" units="dev"/>
+        </inkml:traceFormat>
+        <inkml:channelProperties>
+          <inkml:channelProperty channel="X" name="resolution" value="1000" units="1/cm"/>
+          <inkml:channelProperty channel="Y" name="resolution" value="1000" units="1/cm"/>
+          <inkml:channelProperty channel="F" name="resolution" value="0" units="1/dev"/>
+        </inkml:channelProperties>
+      </inkml:inkSource>
+      <inkml:timestamp xml:id="ts0" timeString="2022-04-18T11:16:08.348"/>
+    </inkml:context>
+    <inkml:brush xml:id="br0">
+      <inkml:brushProperty name="width" value="0.05" units="cm"/>
+      <inkml:brushProperty name="height" value="0.05" units="cm"/>
+      <inkml:brushProperty name="color" value="#E71224"/>
+    </inkml:brush>
+  </inkml:definitions>
+  <inkml:trace contextRef="#ctx0" brushRef="#br0">1 1 24575</inkml:trace>
+</inkml:ink>
+</file>
+
+<file path=word/ink/ink20.xml><?xml version="1.0" encoding="utf-8"?>
 <inkml:ink xmlns:inkml="http://www.w3.org/2003/InkML">
   <inkml:definitions>
     <inkml:context xml:id="ctx0">
@@ -2506,35 +2629,7 @@
 </inkml:ink>
 </file>
 
-<file path=word/ink/ink2.xml><?xml version="1.0" encoding="utf-8"?>
-<inkml:ink xmlns:inkml="http://www.w3.org/2003/InkML">
-  <inkml:definitions>
-    <inkml:context xml:id="ctx0">
-      <inkml:inkSource xml:id="inkSrc0">
-        <inkml:traceFormat>
-          <inkml:channel name="X" type="integer" min="-2.14748E9" max="2.14748E9" units="cm"/>
-          <inkml:channel name="Y" type="integer" min="-2.14748E9" max="2.14748E9" units="cm"/>
-          <inkml:channel name="F" type="integer" max="32767" units="dev"/>
-        </inkml:traceFormat>
-        <inkml:channelProperties>
-          <inkml:channelProperty channel="X" name="resolution" value="1000" units="1/cm"/>
-          <inkml:channelProperty channel="Y" name="resolution" value="1000" units="1/cm"/>
-          <inkml:channelProperty channel="F" name="resolution" value="0" units="1/dev"/>
-        </inkml:channelProperties>
-      </inkml:inkSource>
-      <inkml:timestamp xml:id="ts0" timeString="2022-04-18T11:10:41.579"/>
-    </inkml:context>
-    <inkml:brush xml:id="br0">
-      <inkml:brushProperty name="width" value="0.05" units="cm"/>
-      <inkml:brushProperty name="height" value="0.05" units="cm"/>
-      <inkml:brushProperty name="color" value="#E71224"/>
-    </inkml:brush>
-  </inkml:definitions>
-  <inkml:trace contextRef="#ctx0" brushRef="#br0">1 14 24575,'5433'0'-610,"-5392"0"233,64-10-1,-87 7-6448</inkml:trace>
-</inkml:ink>
-</file>
-
-<file path=word/ink/ink20.xml><?xml version="1.0" encoding="utf-8"?>
+<file path=word/ink/ink21.xml><?xml version="1.0" encoding="utf-8"?>
 <inkml:ink xmlns:inkml="http://www.w3.org/2003/InkML">
   <inkml:definitions>
     <inkml:context xml:id="ctx0">
@@ -2562,7 +2657,7 @@
 </inkml:ink>
 </file>
 
-<file path=word/ink/ink21.xml><?xml version="1.0" encoding="utf-8"?>
+<file path=word/ink/ink22.xml><?xml version="1.0" encoding="utf-8"?>
 <inkml:ink xmlns:inkml="http://www.w3.org/2003/InkML">
   <inkml:definitions>
     <inkml:context xml:id="ctx0">
@@ -2590,7 +2685,7 @@
 </inkml:ink>
 </file>
 
-<file path=word/ink/ink22.xml><?xml version="1.0" encoding="utf-8"?>
+<file path=word/ink/ink23.xml><?xml version="1.0" encoding="utf-8"?>
 <inkml:ink xmlns:inkml="http://www.w3.org/2003/InkML">
   <inkml:definitions>
     <inkml:context xml:id="ctx0">
@@ -2618,7 +2713,7 @@
 </inkml:ink>
 </file>
 
-<file path=word/ink/ink23.xml><?xml version="1.0" encoding="utf-8"?>
+<file path=word/ink/ink24.xml><?xml version="1.0" encoding="utf-8"?>
 <inkml:ink xmlns:inkml="http://www.w3.org/2003/InkML">
   <inkml:definitions>
     <inkml:context xml:id="ctx0">
@@ -2662,6 +2757,34 @@
           <inkml:channelProperty channel="F" name="resolution" value="0" units="1/dev"/>
         </inkml:channelProperties>
       </inkml:inkSource>
+      <inkml:timestamp xml:id="ts0" timeString="2022-04-18T11:10:41.579"/>
+    </inkml:context>
+    <inkml:brush xml:id="br0">
+      <inkml:brushProperty name="width" value="0.05" units="cm"/>
+      <inkml:brushProperty name="height" value="0.05" units="cm"/>
+      <inkml:brushProperty name="color" value="#E71224"/>
+    </inkml:brush>
+  </inkml:definitions>
+  <inkml:trace contextRef="#ctx0" brushRef="#br0">1 14 24575,'5433'0'-610,"-5392"0"233,64-10-1,-87 7-6448</inkml:trace>
+</inkml:ink>
+</file>
+
+<file path=word/ink/ink4.xml><?xml version="1.0" encoding="utf-8"?>
+<inkml:ink xmlns:inkml="http://www.w3.org/2003/InkML">
+  <inkml:definitions>
+    <inkml:context xml:id="ctx0">
+      <inkml:inkSource xml:id="inkSrc0">
+        <inkml:traceFormat>
+          <inkml:channel name="X" type="integer" min="-2.14748E9" max="2.14748E9" units="cm"/>
+          <inkml:channel name="Y" type="integer" min="-2.14748E9" max="2.14748E9" units="cm"/>
+          <inkml:channel name="F" type="integer" max="32767" units="dev"/>
+        </inkml:traceFormat>
+        <inkml:channelProperties>
+          <inkml:channelProperty channel="X" name="resolution" value="1000" units="1/cm"/>
+          <inkml:channelProperty channel="Y" name="resolution" value="1000" units="1/cm"/>
+          <inkml:channelProperty channel="F" name="resolution" value="0" units="1/dev"/>
+        </inkml:channelProperties>
+      </inkml:inkSource>
       <inkml:timestamp xml:id="ts0" timeString="2022-04-18T11:10:40.785"/>
     </inkml:context>
     <inkml:brush xml:id="br0">
@@ -2674,7 +2797,7 @@
 </inkml:ink>
 </file>
 
-<file path=word/ink/ink4.xml><?xml version="1.0" encoding="utf-8"?>
+<file path=word/ink/ink5.xml><?xml version="1.0" encoding="utf-8"?>
 <inkml:ink xmlns:inkml="http://www.w3.org/2003/InkML">
   <inkml:definitions>
     <inkml:context xml:id="ctx0">
@@ -2702,7 +2825,7 @@
 </inkml:ink>
 </file>
 
-<file path=word/ink/ink5.xml><?xml version="1.0" encoding="utf-8"?>
+<file path=word/ink/ink6.xml><?xml version="1.0" encoding="utf-8"?>
 <inkml:ink xmlns:inkml="http://www.w3.org/2003/InkML">
   <inkml:definitions>
     <inkml:context xml:id="ctx0">
@@ -2730,7 +2853,7 @@
 </inkml:ink>
 </file>
 
-<file path=word/ink/ink6.xml><?xml version="1.0" encoding="utf-8"?>
+<file path=word/ink/ink7.xml><?xml version="1.0" encoding="utf-8"?>
 <inkml:ink xmlns:inkml="http://www.w3.org/2003/InkML">
   <inkml:definitions>
     <inkml:context xml:id="ctx0">
@@ -2758,7 +2881,7 @@
 </inkml:ink>
 </file>
 
-<file path=word/ink/ink7.xml><?xml version="1.0" encoding="utf-8"?>
+<file path=word/ink/ink8.xml><?xml version="1.0" encoding="utf-8"?>
 <inkml:ink xmlns:inkml="http://www.w3.org/2003/InkML">
   <inkml:definitions>
     <inkml:context xml:id="ctx0">
@@ -2786,7 +2909,7 @@
 </inkml:ink>
 </file>
 
-<file path=word/ink/ink8.xml><?xml version="1.0" encoding="utf-8"?>
+<file path=word/ink/ink9.xml><?xml version="1.0" encoding="utf-8"?>
 <inkml:ink xmlns:inkml="http://www.w3.org/2003/InkML">
   <inkml:definitions>
     <inkml:context xml:id="ctx0">
@@ -2811,34 +2934,6 @@
     </inkml:brush>
   </inkml:definitions>
   <inkml:trace contextRef="#ctx0" brushRef="#br0">0 69 24575,'1'-1'0,"-1"0"0,1 0 0,0 0 0,-1 0 0,1 1 0,0-1 0,-1 0 0,1 0 0,0 0 0,0 1 0,0-1 0,0 0 0,0 1 0,0-1 0,0 1 0,0-1 0,0 1 0,0-1 0,0 1 0,2-1 0,29-9 0,-24 8 0,33-13 0,-30 10 0,-1 1 0,1 0 0,1 1 0,-1 0 0,0 1 0,24-2 0,1206 3-434,-573 3 264,3990-2-591,-4638 0-6065</inkml:trace>
-</inkml:ink>
-</file>
-
-<file path=word/ink/ink9.xml><?xml version="1.0" encoding="utf-8"?>
-<inkml:ink xmlns:inkml="http://www.w3.org/2003/InkML">
-  <inkml:definitions>
-    <inkml:context xml:id="ctx0">
-      <inkml:inkSource xml:id="inkSrc0">
-        <inkml:traceFormat>
-          <inkml:channel name="X" type="integer" min="-2.14748E9" max="2.14748E9" units="cm"/>
-          <inkml:channel name="Y" type="integer" min="-2.14748E9" max="2.14748E9" units="cm"/>
-          <inkml:channel name="F" type="integer" max="32767" units="dev"/>
-        </inkml:traceFormat>
-        <inkml:channelProperties>
-          <inkml:channelProperty channel="X" name="resolution" value="1000" units="1/cm"/>
-          <inkml:channelProperty channel="Y" name="resolution" value="1000" units="1/cm"/>
-          <inkml:channelProperty channel="F" name="resolution" value="0" units="1/dev"/>
-        </inkml:channelProperties>
-      </inkml:inkSource>
-      <inkml:timestamp xml:id="ts0" timeString="2022-04-18T11:10:34.111"/>
-    </inkml:context>
-    <inkml:brush xml:id="br0">
-      <inkml:brushProperty name="width" value="0.05" units="cm"/>
-      <inkml:brushProperty name="height" value="0.05" units="cm"/>
-      <inkml:brushProperty name="color" value="#E71224"/>
-    </inkml:brush>
-  </inkml:definitions>
-  <inkml:trace contextRef="#ctx0" brushRef="#br0">0 51 24575,'942'16'0,"4501"-16"0,-5416-2 0,-1 0 0,44-11 0,-42 7 0,-1 1 0,39-1 0,-22 3 0,60-10 0,-62 6 0,73-3 0,193 11-1365,-294-1-5461</inkml:trace>
 </inkml:ink>
 </file>
 

</xml_diff>